<commit_message>
escribir archivos con node (inicio lab 8)
</commit_message>
<xml_diff>
--- a/Pruebas/Draft.docx
+++ b/Pruebas/Draft.docx
@@ -1135,14 +1135,27 @@
       <w:r>
         <w:t xml:space="preserve">¿Qué tanto soporte HTML5 tiene el navegador que utilizas? Puedes utilizar la siguiente página para descubrirlo: </w:t>
       </w:r>
-      <w:hyperlink r:id="rId5" w:tgtFrame="_blank" w:history="1">
-        <w:r>
-          <w:rPr>
-            <w:rStyle w:val="Hipervnculo"/>
-          </w:rPr>
-          <w:t>http://html5test.com/</w:t>
-        </w:r>
-      </w:hyperlink>
+      <w:r>
+        <w:fldChar w:fldCharType="begin"/>
+      </w:r>
+      <w:r>
+        <w:instrText xml:space="preserve"> HYPERLINK "http://html5test.com/" \t "_blank" </w:instrText>
+      </w:r>
+      <w:r>
+        <w:fldChar w:fldCharType="separate"/>
+      </w:r>
+      <w:r>
+        <w:rPr>
+          <w:rStyle w:val="Hipervnculo"/>
+        </w:rPr>
+        <w:t>http://html5test.com/</w:t>
+      </w:r>
+      <w:r>
+        <w:rPr>
+          <w:rStyle w:val="Hipervnculo"/>
+        </w:rPr>
+        <w:fldChar w:fldCharType="end"/>
+      </w:r>
       <w:r>
         <w:t xml:space="preserve"> (Al responder la pregunta recuerda poner el navegador que utilizas)</w:t>
       </w:r>
@@ -1303,15 +1316,9 @@
           <w:shd w:val="clear" w:color="auto" w:fill="FFFFFF"/>
           <w:lang w:val="en-US"/>
         </w:rPr>
-        <w:t>An introduction to HTTP: everything you need to know. (2022). Retrieved 17 February 2022, from https://www.freecodecamp.org/news/http-and-everything-you-need-to-know-about-it/</w:t>
-      </w:r>
-    </w:p>
-    <w:p>
-      <w:pPr>
-        <w:rPr>
-          <w:lang w:val="en-US"/>
-        </w:rPr>
-      </w:pPr>
+        <w:t xml:space="preserve">An introduction to HTTP: everything you </w:t>
+      </w:r>
+      <w:proofErr w:type="gramStart"/>
       <w:r>
         <w:rPr>
           <w:rFonts w:ascii="Open Sans" w:hAnsi="Open Sans" w:cs="Open Sans"/>
@@ -1319,9 +1326,11 @@
           <w:sz w:val="20"/>
           <w:szCs w:val="20"/>
           <w:shd w:val="clear" w:color="auto" w:fill="FFFFFF"/>
-        </w:rPr>
-        <w:t xml:space="preserve">Cuáles son las partes de una URL | Blog | HostingPlus.cl. (2022). </w:t>
-      </w:r>
+          <w:lang w:val="en-US"/>
+        </w:rPr>
+        <w:t>need</w:t>
+      </w:r>
+      <w:proofErr w:type="gramEnd"/>
       <w:r>
         <w:rPr>
           <w:rFonts w:ascii="Open Sans" w:hAnsi="Open Sans" w:cs="Open Sans"/>
@@ -1331,7 +1340,7 @@
           <w:shd w:val="clear" w:color="auto" w:fill="FFFFFF"/>
           <w:lang w:val="en-US"/>
         </w:rPr>
-        <w:t>Retrieved 17 February 2022, from https://www.hostingplus.cl/blog/cuales-son-las-partes-de-una-url</w:t>
+        <w:t xml:space="preserve"> to know. (2022). Retrieved 17 February 2022, from https://www.freecodecamp.org/news/http-and-everything-you-need-to-know-about-it/</w:t>
       </w:r>
     </w:p>
     <w:p>
@@ -1348,7 +1357,7 @@
           <w:szCs w:val="20"/>
           <w:shd w:val="clear" w:color="auto" w:fill="FFFFFF"/>
         </w:rPr>
-        <w:t xml:space="preserve">Cómo estructurar un formulario HTML - Aprende sobre desarrollo web | MDN. </w:t>
+        <w:t xml:space="preserve">Cuáles son las partes de una URL | Blog | HostingPlus.cl. (2022). </w:t>
       </w:r>
       <w:r>
         <w:rPr>
@@ -1359,215 +1368,8 @@
           <w:shd w:val="clear" w:color="auto" w:fill="FFFFFF"/>
           <w:lang w:val="en-US"/>
         </w:rPr>
-        <w:t>(2022). Retrieved 17 February 2022, from https://developer.mozilla.org/es/docs/Learn/Forms/How_to_structure_a_web_form</w:t>
-      </w:r>
-    </w:p>
-    <w:p>
-      <w:pPr>
-        <w:rPr>
-          <w:lang w:val="en-US"/>
-        </w:rPr>
-      </w:pPr>
-    </w:p>
-    <w:p>
-      <w:pPr>
-        <w:rPr>
-          <w:lang w:val="en-US"/>
-        </w:rPr>
-      </w:pPr>
-    </w:p>
-    <w:p>
-      <w:pPr>
-        <w:rPr>
-          <w:b/>
-          <w:bCs/>
-          <w:sz w:val="32"/>
-          <w:szCs w:val="32"/>
-          <w:lang w:val="en-US"/>
-        </w:rPr>
-      </w:pPr>
-      <w:r>
-        <w:rPr>
-          <w:b/>
-          <w:bCs/>
-          <w:sz w:val="32"/>
-          <w:szCs w:val="32"/>
-          <w:lang w:val="en-US"/>
-        </w:rPr>
-        <w:t>Lab 3</w:t>
-      </w:r>
-    </w:p>
-    <w:p>
-      <w:pPr>
-        <w:rPr>
-          <w:lang w:val="en-US"/>
-        </w:rPr>
-      </w:pPr>
-    </w:p>
-    <w:p>
-      <w:pPr>
-        <w:pStyle w:val="collection-item"/>
-        <w:numPr>
-          <w:ilvl w:val="0"/>
-          <w:numId w:val="4"/>
-        </w:numPr>
-      </w:pPr>
-      <w:r>
-        <w:t xml:space="preserve">Como ingeniero de software ¿cuál es tu recomendación sobre el uso de </w:t>
-      </w:r>
-      <w:r>
-        <w:rPr>
-          <w:rStyle w:val="CdigoHTML"/>
-        </w:rPr>
-        <w:t>!important</w:t>
-      </w:r>
-      <w:r>
-        <w:t xml:space="preserve"> en un CSS? </w:t>
-      </w:r>
-    </w:p>
-    <w:p>
-      <w:pPr>
-        <w:pStyle w:val="collection-item"/>
-        <w:rPr>
-          <w:i/>
-          <w:iCs/>
-        </w:rPr>
-      </w:pPr>
-      <w:r>
-        <w:rPr>
-          <w:i/>
-          <w:iCs/>
-        </w:rPr>
-        <w:t xml:space="preserve">No usarlo a menos que no haya otra alternativa, porque complica bastante la detección y corrección de errores </w:t>
-      </w:r>
-    </w:p>
-    <w:p>
-      <w:pPr>
-        <w:pStyle w:val="collection-item"/>
-        <w:numPr>
-          <w:ilvl w:val="0"/>
-          <w:numId w:val="4"/>
-        </w:numPr>
-      </w:pPr>
-      <w:r>
-        <w:t>Si se pone una imagen de fondo en una página HTML, ¿por qué debe escogerse con cuidado?</w:t>
-      </w:r>
-    </w:p>
-    <w:p>
-      <w:pPr>
-        <w:pStyle w:val="collection-item"/>
-      </w:pPr>
-      <w:r>
-        <w:t xml:space="preserve">Para que el tamaño concuerde con el tamaño de la página, y así no haya problemas ni de definición ni de falta de espacio. Además, es importante tomar en cuenta los colores de ésta, para que </w:t>
-      </w:r>
-      <w:r>
-        <w:t>no choque con el diseño de la página.</w:t>
-      </w:r>
-    </w:p>
-    <w:p>
-      <w:pPr>
-        <w:pStyle w:val="collection-item"/>
-        <w:numPr>
-          <w:ilvl w:val="0"/>
-          <w:numId w:val="4"/>
-        </w:numPr>
-      </w:pPr>
-      <w:r>
-        <w:t>Como ingeniero de software, ¿cuál es tu recomendación al elegir las unidades de un propiedad de estilo entre %, px y pt?</w:t>
-      </w:r>
-    </w:p>
-    <w:p>
-      <w:pPr>
-        <w:pStyle w:val="collection-item"/>
-        <w:rPr>
-          <w:i/>
-          <w:iCs/>
-        </w:rPr>
-      </w:pPr>
-      <w:r>
-        <w:rPr>
-          <w:i/>
-          <w:iCs/>
-        </w:rPr>
-        <w:t>Yo sugeriría elegir unidades porcentuales o relativas, para que sea posible que se adapten a los diferentes tamaños de pantalla desde donde se pudiera utilizar la aplicación</w:t>
-      </w:r>
-    </w:p>
-    <w:p>
-      <w:pPr>
-        <w:pStyle w:val="collection-item"/>
-        <w:numPr>
-          <w:ilvl w:val="0"/>
-          <w:numId w:val="4"/>
-        </w:numPr>
-      </w:pPr>
-      <w:r>
-        <w:t>¿Por qué el uso de una versión minimizada del CSS mejora el rendimiento del sitio?</w:t>
-      </w:r>
-    </w:p>
-    <w:p>
-      <w:r>
-        <w:t>Porque, al reducir el tamaño del código, facilitamos a nuestro navegador su descarga.</w:t>
-      </w:r>
-    </w:p>
-    <w:p/>
-    <w:p/>
-    <w:p/>
-    <w:p/>
-    <w:p>
-      <w:pPr>
-        <w:rPr>
-          <w:b/>
-          <w:bCs/>
-          <w:sz w:val="28"/>
-          <w:szCs w:val="28"/>
-          <w:lang w:val="en-US"/>
-        </w:rPr>
-      </w:pPr>
-      <w:r>
-        <w:rPr>
-          <w:b/>
-          <w:bCs/>
-          <w:sz w:val="28"/>
-          <w:szCs w:val="28"/>
-          <w:lang w:val="en-US"/>
-        </w:rPr>
-        <w:t>Bibliografía</w:t>
-      </w:r>
-    </w:p>
-    <w:p>
-      <w:pPr>
-        <w:rPr>
-          <w:b/>
-          <w:bCs/>
-          <w:sz w:val="28"/>
-          <w:szCs w:val="28"/>
-          <w:lang w:val="en-US"/>
-        </w:rPr>
-      </w:pPr>
-    </w:p>
-    <w:p>
-      <w:pPr>
-        <w:rPr>
-          <w:b/>
-          <w:bCs/>
-          <w:lang w:val="en-US"/>
-        </w:rPr>
-      </w:pPr>
-      <w:r>
-        <w:rPr>
-          <w:b/>
-          <w:bCs/>
-          <w:lang w:val="en-US"/>
-        </w:rPr>
-        <w:t>Lab 1</w:t>
-      </w:r>
-    </w:p>
-    <w:p>
-      <w:pPr>
-        <w:rPr>
-          <w:lang w:val="en-US"/>
-        </w:rPr>
-      </w:pPr>
+        <w:t>Retrieved 17 February 2022, from https://www.hostingplus.cl/blog/cuales-son-las-partes-de-una-url</w:t>
+      </w:r>
     </w:p>
     <w:p>
       <w:pPr>
@@ -1582,17 +1384,9 @@
           <w:sz w:val="20"/>
           <w:szCs w:val="20"/>
           <w:shd w:val="clear" w:color="auto" w:fill="FFFFFF"/>
-          <w:lang w:val="en-US"/>
-        </w:rPr>
-        <w:t>HTTP response status codes - HTTP | MDN. (2022). Retrieved 17 February 2022, from https://developer.mozilla.org/en-US/docs/Web/HTTP/Status</w:t>
-      </w:r>
-    </w:p>
-    <w:p>
-      <w:pPr>
-        <w:rPr>
-          <w:lang w:val="en-US"/>
-        </w:rPr>
-      </w:pPr>
+        </w:rPr>
+        <w:t xml:space="preserve">Cómo estructurar un formulario HTML - Aprende sobre desarrollo web | MDN. </w:t>
+      </w:r>
       <w:r>
         <w:rPr>
           <w:rFonts w:ascii="Open Sans" w:hAnsi="Open Sans" w:cs="Open Sans"/>
@@ -1602,8 +1396,217 @@
           <w:shd w:val="clear" w:color="auto" w:fill="FFFFFF"/>
           <w:lang w:val="en-US"/>
         </w:rPr>
-        <w:t>An introduction to HTTP: everything you need to know. (2022). Retrieved 17 February 2022, from https://www.freecodecamp.org/news/http-and-everything-you-need-to-know-about-it/</w:t>
-      </w:r>
+        <w:t>(2022). Retrieved 17 February 2022, from https://developer.mozilla.org/es/docs/Learn/Forms/How_to_structure_a_web_form</w:t>
+      </w:r>
+    </w:p>
+    <w:p>
+      <w:pPr>
+        <w:rPr>
+          <w:lang w:val="en-US"/>
+        </w:rPr>
+      </w:pPr>
+    </w:p>
+    <w:p>
+      <w:pPr>
+        <w:rPr>
+          <w:lang w:val="en-US"/>
+        </w:rPr>
+      </w:pPr>
+    </w:p>
+    <w:p>
+      <w:pPr>
+        <w:rPr>
+          <w:b/>
+          <w:bCs/>
+          <w:sz w:val="32"/>
+          <w:szCs w:val="32"/>
+          <w:lang w:val="en-US"/>
+        </w:rPr>
+      </w:pPr>
+      <w:r>
+        <w:rPr>
+          <w:b/>
+          <w:bCs/>
+          <w:sz w:val="32"/>
+          <w:szCs w:val="32"/>
+          <w:lang w:val="en-US"/>
+        </w:rPr>
+        <w:t>Lab 3</w:t>
+      </w:r>
+    </w:p>
+    <w:p>
+      <w:pPr>
+        <w:rPr>
+          <w:lang w:val="en-US"/>
+        </w:rPr>
+      </w:pPr>
+    </w:p>
+    <w:p>
+      <w:pPr>
+        <w:pStyle w:val="collection-item"/>
+        <w:numPr>
+          <w:ilvl w:val="0"/>
+          <w:numId w:val="4"/>
+        </w:numPr>
+      </w:pPr>
+      <w:r>
+        <w:t xml:space="preserve">Como ingeniero de software ¿cuál es tu recomendación sobre el uso de </w:t>
+      </w:r>
+      <w:r>
+        <w:rPr>
+          <w:rStyle w:val="CdigoHTML"/>
+        </w:rPr>
+        <w:t>!important</w:t>
+      </w:r>
+      <w:r>
+        <w:t xml:space="preserve"> en un CSS? </w:t>
+      </w:r>
+    </w:p>
+    <w:p>
+      <w:pPr>
+        <w:pStyle w:val="collection-item"/>
+        <w:rPr>
+          <w:i/>
+          <w:iCs/>
+        </w:rPr>
+      </w:pPr>
+      <w:r>
+        <w:rPr>
+          <w:i/>
+          <w:iCs/>
+        </w:rPr>
+        <w:t xml:space="preserve">No usarlo a menos que no haya otra alternativa, porque complica bastante la detección y corrección de errores </w:t>
+      </w:r>
+    </w:p>
+    <w:p>
+      <w:pPr>
+        <w:pStyle w:val="collection-item"/>
+        <w:numPr>
+          <w:ilvl w:val="0"/>
+          <w:numId w:val="4"/>
+        </w:numPr>
+      </w:pPr>
+      <w:r>
+        <w:t>Si se pone una imagen de fondo en una página HTML, ¿por qué debe escogerse con cuidado?</w:t>
+      </w:r>
+    </w:p>
+    <w:p>
+      <w:pPr>
+        <w:pStyle w:val="collection-item"/>
+      </w:pPr>
+      <w:r>
+        <w:t xml:space="preserve">Para que el tamaño concuerde con el tamaño de la página, y así no haya problemas ni de definición ni de falta de espacio. Además, es importante tomar en cuenta los colores de ésta, para que </w:t>
+      </w:r>
+      <w:r>
+        <w:t>no choque con el diseño de la página.</w:t>
+      </w:r>
+    </w:p>
+    <w:p>
+      <w:pPr>
+        <w:pStyle w:val="collection-item"/>
+        <w:numPr>
+          <w:ilvl w:val="0"/>
+          <w:numId w:val="4"/>
+        </w:numPr>
+      </w:pPr>
+      <w:r>
+        <w:t>Como ingeniero de software, ¿cuál es tu recomendación al elegir las unidades de un propiedad de estilo entre %, px y pt?</w:t>
+      </w:r>
+    </w:p>
+    <w:p>
+      <w:pPr>
+        <w:pStyle w:val="collection-item"/>
+        <w:rPr>
+          <w:i/>
+          <w:iCs/>
+        </w:rPr>
+      </w:pPr>
+      <w:r>
+        <w:rPr>
+          <w:i/>
+          <w:iCs/>
+        </w:rPr>
+        <w:t>Yo sugeriría elegir unidades porcentuales o relativas, para que sea posible que se adapten a los diferentes tamaños de pantalla desde donde se pudiera utilizar la aplicación</w:t>
+      </w:r>
+    </w:p>
+    <w:p>
+      <w:pPr>
+        <w:pStyle w:val="collection-item"/>
+        <w:numPr>
+          <w:ilvl w:val="0"/>
+          <w:numId w:val="4"/>
+        </w:numPr>
+      </w:pPr>
+      <w:r>
+        <w:t>¿Por qué el uso de una versión minimizada del CSS mejora el rendimiento del sitio?</w:t>
+      </w:r>
+    </w:p>
+    <w:p>
+      <w:r>
+        <w:t>Porque, al reducir el tamaño del código, facilitamos a nuestro navegador su descarga.</w:t>
+      </w:r>
+    </w:p>
+    <w:p/>
+    <w:p/>
+    <w:p/>
+    <w:p/>
+    <w:p>
+      <w:pPr>
+        <w:rPr>
+          <w:b/>
+          <w:bCs/>
+          <w:sz w:val="28"/>
+          <w:szCs w:val="28"/>
+          <w:lang w:val="en-US"/>
+        </w:rPr>
+      </w:pPr>
+      <w:proofErr w:type="spellStart"/>
+      <w:r>
+        <w:rPr>
+          <w:b/>
+          <w:bCs/>
+          <w:sz w:val="28"/>
+          <w:szCs w:val="28"/>
+          <w:lang w:val="en-US"/>
+        </w:rPr>
+        <w:t>Bibliografía</w:t>
+      </w:r>
+      <w:proofErr w:type="spellEnd"/>
+    </w:p>
+    <w:p>
+      <w:pPr>
+        <w:rPr>
+          <w:b/>
+          <w:bCs/>
+          <w:sz w:val="28"/>
+          <w:szCs w:val="28"/>
+          <w:lang w:val="en-US"/>
+        </w:rPr>
+      </w:pPr>
+    </w:p>
+    <w:p>
+      <w:pPr>
+        <w:rPr>
+          <w:b/>
+          <w:bCs/>
+          <w:lang w:val="en-US"/>
+        </w:rPr>
+      </w:pPr>
+      <w:r>
+        <w:rPr>
+          <w:b/>
+          <w:bCs/>
+          <w:lang w:val="en-US"/>
+        </w:rPr>
+        <w:t>Lab 1</w:t>
+      </w:r>
+    </w:p>
+    <w:p>
+      <w:pPr>
+        <w:rPr>
+          <w:lang w:val="en-US"/>
+        </w:rPr>
+      </w:pPr>
     </w:p>
     <w:p>
       <w:pPr>
@@ -1618,9 +1621,17 @@
           <w:sz w:val="20"/>
           <w:szCs w:val="20"/>
           <w:shd w:val="clear" w:color="auto" w:fill="FFFFFF"/>
-        </w:rPr>
-        <w:t xml:space="preserve">Cuáles son las partes de una URL | Blog | HostingPlus.cl. (2022). </w:t>
-      </w:r>
+          <w:lang w:val="en-US"/>
+        </w:rPr>
+        <w:t>HTTP response status codes - HTTP | MDN. (2022). Retrieved 17 February 2022, from https://developer.mozilla.org/en-US/docs/Web/HTTP/Status</w:t>
+      </w:r>
+    </w:p>
+    <w:p>
+      <w:pPr>
+        <w:rPr>
+          <w:lang w:val="en-US"/>
+        </w:rPr>
+      </w:pPr>
       <w:r>
         <w:rPr>
           <w:rFonts w:ascii="Open Sans" w:hAnsi="Open Sans" w:cs="Open Sans"/>
@@ -1630,15 +1641,9 @@
           <w:shd w:val="clear" w:color="auto" w:fill="FFFFFF"/>
           <w:lang w:val="en-US"/>
         </w:rPr>
-        <w:t>Retrieved 17 February 2022, from https://www.hostingplus.cl/blog/cuales-son-las-partes-de-una-url</w:t>
-      </w:r>
-    </w:p>
-    <w:p>
-      <w:pPr>
-        <w:rPr>
-          <w:lang w:val="en-US"/>
-        </w:rPr>
-      </w:pPr>
+        <w:t xml:space="preserve">An introduction to HTTP: everything you </w:t>
+      </w:r>
+      <w:proofErr w:type="gramStart"/>
       <w:r>
         <w:rPr>
           <w:rFonts w:ascii="Open Sans" w:hAnsi="Open Sans" w:cs="Open Sans"/>
@@ -1646,9 +1651,11 @@
           <w:sz w:val="20"/>
           <w:szCs w:val="20"/>
           <w:shd w:val="clear" w:color="auto" w:fill="FFFFFF"/>
-        </w:rPr>
-        <w:t xml:space="preserve">Cómo estructurar un formulario HTML - Aprende sobre desarrollo web | MDN. </w:t>
-      </w:r>
+          <w:lang w:val="en-US"/>
+        </w:rPr>
+        <w:t>need</w:t>
+      </w:r>
+      <w:proofErr w:type="gramEnd"/>
       <w:r>
         <w:rPr>
           <w:rFonts w:ascii="Open Sans" w:hAnsi="Open Sans" w:cs="Open Sans"/>
@@ -1658,6 +1665,62 @@
           <w:shd w:val="clear" w:color="auto" w:fill="FFFFFF"/>
           <w:lang w:val="en-US"/>
         </w:rPr>
+        <w:t xml:space="preserve"> to know. (2022). Retrieved 17 February 2022, from https://www.freecodecamp.org/news/http-and-everything-you-need-to-know-about-it/</w:t>
+      </w:r>
+    </w:p>
+    <w:p>
+      <w:pPr>
+        <w:rPr>
+          <w:lang w:val="en-US"/>
+        </w:rPr>
+      </w:pPr>
+      <w:r>
+        <w:rPr>
+          <w:rFonts w:ascii="Open Sans" w:hAnsi="Open Sans" w:cs="Open Sans"/>
+          <w:color w:val="000000"/>
+          <w:sz w:val="20"/>
+          <w:szCs w:val="20"/>
+          <w:shd w:val="clear" w:color="auto" w:fill="FFFFFF"/>
+        </w:rPr>
+        <w:t xml:space="preserve">Cuáles son las partes de una URL | Blog | HostingPlus.cl. (2022). </w:t>
+      </w:r>
+      <w:r>
+        <w:rPr>
+          <w:rFonts w:ascii="Open Sans" w:hAnsi="Open Sans" w:cs="Open Sans"/>
+          <w:color w:val="000000"/>
+          <w:sz w:val="20"/>
+          <w:szCs w:val="20"/>
+          <w:shd w:val="clear" w:color="auto" w:fill="FFFFFF"/>
+          <w:lang w:val="en-US"/>
+        </w:rPr>
+        <w:t>Retrieved 17 February 2022, from https://www.hostingplus.cl/blog/cuales-son-las-partes-de-una-url</w:t>
+      </w:r>
+    </w:p>
+    <w:p>
+      <w:pPr>
+        <w:rPr>
+          <w:lang w:val="en-US"/>
+        </w:rPr>
+      </w:pPr>
+      <w:r>
+        <w:rPr>
+          <w:rFonts w:ascii="Open Sans" w:hAnsi="Open Sans" w:cs="Open Sans"/>
+          <w:color w:val="000000"/>
+          <w:sz w:val="20"/>
+          <w:szCs w:val="20"/>
+          <w:shd w:val="clear" w:color="auto" w:fill="FFFFFF"/>
+        </w:rPr>
+        <w:t xml:space="preserve">Cómo estructurar un formulario HTML - Aprende sobre desarrollo web | MDN. </w:t>
+      </w:r>
+      <w:r>
+        <w:rPr>
+          <w:rFonts w:ascii="Open Sans" w:hAnsi="Open Sans" w:cs="Open Sans"/>
+          <w:color w:val="000000"/>
+          <w:sz w:val="20"/>
+          <w:szCs w:val="20"/>
+          <w:shd w:val="clear" w:color="auto" w:fill="FFFFFF"/>
+          <w:lang w:val="en-US"/>
+        </w:rPr>
         <w:t>(2022). Retrieved 17 February 2022, from https://developer.mozilla.org/es/docs/Learn/Forms/How_to_structure_a_web_form</w:t>
       </w:r>
     </w:p>
@@ -1674,7 +1737,7 @@
           <w:lang w:val="en-US"/>
         </w:rPr>
       </w:pPr>
-      <w:hyperlink r:id="rId6" w:history="1">
+      <w:hyperlink r:id="rId5" w:history="1">
         <w:r>
           <w:rPr>
             <w:rStyle w:val="Hipervnculo"/>
@@ -1690,7 +1753,7 @@
           <w:lang w:val="en-US"/>
         </w:rPr>
       </w:pPr>
-      <w:hyperlink r:id="rId7" w:history="1">
+      <w:hyperlink r:id="rId6" w:history="1">
         <w:r>
           <w:rPr>
             <w:rStyle w:val="Hipervnculo"/>
@@ -1706,7 +1769,7 @@
           <w:lang w:val="en-US"/>
         </w:rPr>
       </w:pPr>
-      <w:hyperlink r:id="rId8" w:history="1">
+      <w:hyperlink r:id="rId7" w:history="1">
         <w:r>
           <w:rPr>
             <w:rStyle w:val="Hipervnculo"/>
@@ -1722,7 +1785,7 @@
           <w:lang w:val="en-US"/>
         </w:rPr>
       </w:pPr>
-      <w:hyperlink r:id="rId9" w:history="1">
+      <w:hyperlink r:id="rId8" w:history="1">
         <w:r>
           <w:rPr>
             <w:rStyle w:val="Hipervnculo"/>
@@ -1738,7 +1801,7 @@
           <w:lang w:val="en-US"/>
         </w:rPr>
       </w:pPr>
-      <w:hyperlink r:id="rId10" w:history="1">
+      <w:hyperlink r:id="rId9" w:history="1">
         <w:r>
           <w:rPr>
             <w:rStyle w:val="Hipervnculo"/>
@@ -1761,7 +1824,7 @@
           <w:lang w:val="en-US"/>
         </w:rPr>
       </w:pPr>
-      <w:hyperlink r:id="rId11" w:history="1">
+      <w:hyperlink r:id="rId10" w:history="1">
         <w:r>
           <w:rPr>
             <w:rStyle w:val="Hipervnculo"/>
@@ -1777,7 +1840,7 @@
           <w:lang w:val="en-US"/>
         </w:rPr>
       </w:pPr>
-      <w:hyperlink r:id="rId12" w:history="1">
+      <w:hyperlink r:id="rId11" w:history="1">
         <w:r>
           <w:rPr>
             <w:rStyle w:val="Hipervnculo"/>
@@ -1793,7 +1856,7 @@
           <w:lang w:val="en-US"/>
         </w:rPr>
       </w:pPr>
-      <w:hyperlink r:id="rId13" w:history="1">
+      <w:hyperlink r:id="rId12" w:history="1">
         <w:r>
           <w:rPr>
             <w:rStyle w:val="Hipervnculo"/>
@@ -1817,7 +1880,7 @@
           <w:lang w:val="en-US"/>
         </w:rPr>
       </w:pPr>
-      <w:hyperlink r:id="rId14" w:history="1">
+      <w:hyperlink r:id="rId13" w:history="1">
         <w:r>
           <w:rPr>
             <w:rStyle w:val="Hipervnculo"/>
@@ -1985,17 +2048,27 @@
           <w:lang w:val="en-US"/>
         </w:rPr>
       </w:pPr>
+      <w:proofErr w:type="gramStart"/>
       <w:r>
         <w:rPr>
           <w:lang w:val="en-US"/>
         </w:rPr>
         <w:t>.</w:t>
       </w:r>
-      <w:r>
-        <w:rPr>
-          <w:lang w:val="en-US"/>
-        </w:rPr>
-        <w:t>toString()</w:t>
+      <w:proofErr w:type="spellStart"/>
+      <w:r>
+        <w:rPr>
+          <w:lang w:val="en-US"/>
+        </w:rPr>
+        <w:t>toString</w:t>
+      </w:r>
+      <w:proofErr w:type="spellEnd"/>
+      <w:proofErr w:type="gramEnd"/>
+      <w:r>
+        <w:rPr>
+          <w:lang w:val="en-US"/>
+        </w:rPr>
+        <w:t>()</w:t>
       </w:r>
       <w:r>
         <w:rPr>
@@ -2158,6 +2231,80 @@
         <w:t>Consiste en una serie de funciones predefinidas escritas en CSS y JS, que podemos personalizar y utilizar dentro de nuestro código.</w:t>
       </w:r>
     </w:p>
+    <w:p/>
+    <w:p/>
+    <w:p>
+      <w:pPr>
+        <w:rPr>
+          <w:b/>
+          <w:bCs/>
+          <w:sz w:val="32"/>
+          <w:szCs w:val="32"/>
+        </w:rPr>
+      </w:pPr>
+      <w:r>
+        <w:rPr>
+          <w:b/>
+          <w:bCs/>
+          <w:sz w:val="32"/>
+          <w:szCs w:val="32"/>
+        </w:rPr>
+        <w:t>Lab 6</w:t>
+      </w:r>
+    </w:p>
+    <w:p>
+      <w:pPr>
+        <w:rPr>
+          <w:b/>
+          <w:bCs/>
+          <w:sz w:val="32"/>
+          <w:szCs w:val="32"/>
+        </w:rPr>
+      </w:pPr>
+    </w:p>
+    <w:p>
+      <w:pPr>
+        <w:pStyle w:val="collection-item"/>
+        <w:numPr>
+          <w:ilvl w:val="0"/>
+          <w:numId w:val="6"/>
+        </w:numPr>
+      </w:pPr>
+      <w:r>
+        <w:t>¿Por qué es una buena práctica usar JavaScript para checar que sean válidos los inputs de las formas antes de enviar los datos al servidor?</w:t>
+      </w:r>
+    </w:p>
+    <w:p>
+      <w:pPr>
+        <w:pStyle w:val="collection-item"/>
+      </w:pPr>
+    </w:p>
+    <w:p>
+      <w:pPr>
+        <w:pStyle w:val="collection-item"/>
+        <w:numPr>
+          <w:ilvl w:val="0"/>
+          <w:numId w:val="6"/>
+        </w:numPr>
+      </w:pPr>
+      <w:r>
+        <w:t>¿Cómo puedes saltarte la seguridad de validaciones hechas con JavaScript?</w:t>
+      </w:r>
+    </w:p>
+    <w:p>
+      <w:pPr>
+        <w:pStyle w:val="collection-item"/>
+        <w:numPr>
+          <w:ilvl w:val="0"/>
+          <w:numId w:val="6"/>
+        </w:numPr>
+      </w:pPr>
+      <w:r>
+        <w:lastRenderedPageBreak/>
+        <w:t>Si te puedes saltar la seguridad de las validaciones de JavaScript, entonces ¿por qué la primera pregunta dice que es una buena práctica?</w:t>
+      </w:r>
+    </w:p>
+    <w:p/>
     <w:sectPr>
       <w:pgSz w:w="12240" w:h="15840"/>
       <w:pgMar w:top="1417" w:right="1701" w:bottom="1417" w:left="1701" w:header="708" w:footer="708" w:gutter="0"/>
@@ -2581,6 +2728,155 @@
     </w:lvl>
   </w:abstractNum>
   <w:abstractNum w:abstractNumId="3" w15:restartNumberingAfterBreak="0">
+    <w:nsid w:val="40B80C76"/>
+    <w:multiLevelType w:val="multilevel"/>
+    <w:tmpl w:val="8774D1E8"/>
+    <w:lvl w:ilvl="0">
+      <w:start w:val="1"/>
+      <w:numFmt w:val="bullet"/>
+      <w:lvlText w:val=""/>
+      <w:lvlJc w:val="left"/>
+      <w:pPr>
+        <w:tabs>
+          <w:tab w:val="num" w:pos="720"/>
+        </w:tabs>
+        <w:ind w:left="720" w:hanging="360"/>
+      </w:pPr>
+      <w:rPr>
+        <w:rFonts w:ascii="Symbol" w:hAnsi="Symbol" w:hint="default"/>
+        <w:sz w:val="20"/>
+      </w:rPr>
+    </w:lvl>
+    <w:lvl w:ilvl="1" w:tentative="1">
+      <w:start w:val="1"/>
+      <w:numFmt w:val="bullet"/>
+      <w:lvlText w:val="o"/>
+      <w:lvlJc w:val="left"/>
+      <w:pPr>
+        <w:tabs>
+          <w:tab w:val="num" w:pos="1440"/>
+        </w:tabs>
+        <w:ind w:left="1440" w:hanging="360"/>
+      </w:pPr>
+      <w:rPr>
+        <w:rFonts w:ascii="Courier New" w:hAnsi="Courier New" w:hint="default"/>
+        <w:sz w:val="20"/>
+      </w:rPr>
+    </w:lvl>
+    <w:lvl w:ilvl="2" w:tentative="1">
+      <w:start w:val="1"/>
+      <w:numFmt w:val="bullet"/>
+      <w:lvlText w:val=""/>
+      <w:lvlJc w:val="left"/>
+      <w:pPr>
+        <w:tabs>
+          <w:tab w:val="num" w:pos="2160"/>
+        </w:tabs>
+        <w:ind w:left="2160" w:hanging="360"/>
+      </w:pPr>
+      <w:rPr>
+        <w:rFonts w:ascii="Wingdings" w:hAnsi="Wingdings" w:hint="default"/>
+        <w:sz w:val="20"/>
+      </w:rPr>
+    </w:lvl>
+    <w:lvl w:ilvl="3" w:tentative="1">
+      <w:start w:val="1"/>
+      <w:numFmt w:val="bullet"/>
+      <w:lvlText w:val=""/>
+      <w:lvlJc w:val="left"/>
+      <w:pPr>
+        <w:tabs>
+          <w:tab w:val="num" w:pos="2880"/>
+        </w:tabs>
+        <w:ind w:left="2880" w:hanging="360"/>
+      </w:pPr>
+      <w:rPr>
+        <w:rFonts w:ascii="Wingdings" w:hAnsi="Wingdings" w:hint="default"/>
+        <w:sz w:val="20"/>
+      </w:rPr>
+    </w:lvl>
+    <w:lvl w:ilvl="4" w:tentative="1">
+      <w:start w:val="1"/>
+      <w:numFmt w:val="bullet"/>
+      <w:lvlText w:val=""/>
+      <w:lvlJc w:val="left"/>
+      <w:pPr>
+        <w:tabs>
+          <w:tab w:val="num" w:pos="3600"/>
+        </w:tabs>
+        <w:ind w:left="3600" w:hanging="360"/>
+      </w:pPr>
+      <w:rPr>
+        <w:rFonts w:ascii="Wingdings" w:hAnsi="Wingdings" w:hint="default"/>
+        <w:sz w:val="20"/>
+      </w:rPr>
+    </w:lvl>
+    <w:lvl w:ilvl="5" w:tentative="1">
+      <w:start w:val="1"/>
+      <w:numFmt w:val="bullet"/>
+      <w:lvlText w:val=""/>
+      <w:lvlJc w:val="left"/>
+      <w:pPr>
+        <w:tabs>
+          <w:tab w:val="num" w:pos="4320"/>
+        </w:tabs>
+        <w:ind w:left="4320" w:hanging="360"/>
+      </w:pPr>
+      <w:rPr>
+        <w:rFonts w:ascii="Wingdings" w:hAnsi="Wingdings" w:hint="default"/>
+        <w:sz w:val="20"/>
+      </w:rPr>
+    </w:lvl>
+    <w:lvl w:ilvl="6" w:tentative="1">
+      <w:start w:val="1"/>
+      <w:numFmt w:val="bullet"/>
+      <w:lvlText w:val=""/>
+      <w:lvlJc w:val="left"/>
+      <w:pPr>
+        <w:tabs>
+          <w:tab w:val="num" w:pos="5040"/>
+        </w:tabs>
+        <w:ind w:left="5040" w:hanging="360"/>
+      </w:pPr>
+      <w:rPr>
+        <w:rFonts w:ascii="Wingdings" w:hAnsi="Wingdings" w:hint="default"/>
+        <w:sz w:val="20"/>
+      </w:rPr>
+    </w:lvl>
+    <w:lvl w:ilvl="7" w:tentative="1">
+      <w:start w:val="1"/>
+      <w:numFmt w:val="bullet"/>
+      <w:lvlText w:val=""/>
+      <w:lvlJc w:val="left"/>
+      <w:pPr>
+        <w:tabs>
+          <w:tab w:val="num" w:pos="5760"/>
+        </w:tabs>
+        <w:ind w:left="5760" w:hanging="360"/>
+      </w:pPr>
+      <w:rPr>
+        <w:rFonts w:ascii="Wingdings" w:hAnsi="Wingdings" w:hint="default"/>
+        <w:sz w:val="20"/>
+      </w:rPr>
+    </w:lvl>
+    <w:lvl w:ilvl="8" w:tentative="1">
+      <w:start w:val="1"/>
+      <w:numFmt w:val="bullet"/>
+      <w:lvlText w:val=""/>
+      <w:lvlJc w:val="left"/>
+      <w:pPr>
+        <w:tabs>
+          <w:tab w:val="num" w:pos="6480"/>
+        </w:tabs>
+        <w:ind w:left="6480" w:hanging="360"/>
+      </w:pPr>
+      <w:rPr>
+        <w:rFonts w:ascii="Wingdings" w:hAnsi="Wingdings" w:hint="default"/>
+        <w:sz w:val="20"/>
+      </w:rPr>
+    </w:lvl>
+  </w:abstractNum>
+  <w:abstractNum w:abstractNumId="4" w15:restartNumberingAfterBreak="0">
     <w:nsid w:val="4778033C"/>
     <w:multiLevelType w:val="hybridMultilevel"/>
     <w:tmpl w:val="F4ECB160"/>
@@ -2692,7 +2988,7 @@
       </w:rPr>
     </w:lvl>
   </w:abstractNum>
-  <w:abstractNum w:abstractNumId="4" w15:restartNumberingAfterBreak="0">
+  <w:abstractNum w:abstractNumId="5" w15:restartNumberingAfterBreak="0">
     <w:nsid w:val="6EE81043"/>
     <w:multiLevelType w:val="multilevel"/>
     <w:tmpl w:val="327AE2BC"/>
@@ -2845,16 +3141,19 @@
     <w:abstractNumId w:val="2"/>
   </w:num>
   <w:num w:numId="2">
-    <w:abstractNumId w:val="3"/>
+    <w:abstractNumId w:val="4"/>
   </w:num>
   <w:num w:numId="3">
     <w:abstractNumId w:val="1"/>
   </w:num>
   <w:num w:numId="4">
-    <w:abstractNumId w:val="4"/>
+    <w:abstractNumId w:val="5"/>
   </w:num>
   <w:num w:numId="5">
     <w:abstractNumId w:val="0"/>
+  </w:num>
+  <w:num w:numId="6">
+    <w:abstractNumId w:val="3"/>
   </w:num>
 </w:numbering>
 </file>

</xml_diff>